<commit_message>
updated BSA calculation sheet
</commit_message>
<xml_diff>
--- a/202107_EXP2/citrate_synthase/BSA concentration calculations.docx
+++ b/202107_EXP2/citrate_synthase/BSA concentration calculations.docx
@@ -1,6 +1,6 @@
 
 <file path=word/document.xml><?xml version="1.0" encoding="utf-8"?>
-<w:document xmlns:wpc="http://schemas.microsoft.com/office/word/2010/wordprocessingCanvas" xmlns:cx="http://schemas.microsoft.com/office/drawing/2014/chartex" xmlns:cx1="http://schemas.microsoft.com/office/drawing/2015/9/8/chartex" xmlns:cx2="http://schemas.microsoft.com/office/drawing/2015/10/21/chartex" xmlns:cx3="http://schemas.microsoft.com/office/drawing/2016/5/9/chartex" xmlns:cx4="http://schemas.microsoft.com/office/drawing/2016/5/10/chartex" xmlns:cx5="http://schemas.microsoft.com/office/drawing/2016/5/11/chartex" xmlns:cx6="http://schemas.microsoft.com/office/drawing/2016/5/12/chartex" xmlns:cx7="http://schemas.microsoft.com/office/drawing/2016/5/13/chartex" xmlns:cx8="http://schemas.microsoft.com/office/drawing/2016/5/14/chartex" xmlns:mc="http://schemas.openxmlformats.org/markup-compatibility/2006" xmlns:aink="http://schemas.microsoft.com/office/drawing/2016/ink" xmlns:am3d="http://schemas.microsoft.com/office/drawing/2017/model3d" xmlns:o="urn:schemas-microsoft-com:office:office" xmlns:r="http://schemas.openxmlformats.org/officeDocument/2006/relationships" xmlns:m="http://schemas.openxmlformats.org/officeDocument/2006/math" xmlns:v="urn:schemas-microsoft-com:vml" xmlns:wp14="http://schemas.microsoft.com/office/word/2010/wordprocessingDrawing" xmlns:wp="http://schemas.openxmlformats.org/drawingml/2006/wordprocessingDrawing" xmlns:w10="urn:schemas-microsoft-com:office:word" xmlns:w="http://schemas.openxmlformats.org/wordprocessingml/2006/main" xmlns:w14="http://schemas.microsoft.com/office/word/2010/wordml" xmlns:w15="http://schemas.microsoft.com/office/word/2012/wordml" xmlns:w16cex="http://schemas.microsoft.com/office/word/2018/wordml/cex" xmlns:w16cid="http://schemas.microsoft.com/office/word/2016/wordml/cid" xmlns:w16="http://schemas.microsoft.com/office/word/2018/wordml" xmlns:w16sdtdh="http://schemas.microsoft.com/office/word/2020/wordml/sdtdatahash" xmlns:w16se="http://schemas.microsoft.com/office/word/2015/wordml/symex" xmlns:wpg="http://schemas.microsoft.com/office/word/2010/wordprocessingGroup" xmlns:wpi="http://schemas.microsoft.com/office/word/2010/wordprocessingInk" xmlns:wne="http://schemas.microsoft.com/office/word/2006/wordml" xmlns:wps="http://schemas.microsoft.com/office/word/2010/wordprocessingShape" mc:Ignorable="w14 w15 w16se w16cid w16 w16cex w16sdtdh wp14">
+<w:document xmlns:wpc="http://schemas.microsoft.com/office/word/2010/wordprocessingCanvas" xmlns:cx="http://schemas.microsoft.com/office/drawing/2014/chartex" xmlns:cx1="http://schemas.microsoft.com/office/drawing/2015/9/8/chartex" xmlns:cx2="http://schemas.microsoft.com/office/drawing/2015/10/21/chartex" xmlns:cx3="http://schemas.microsoft.com/office/drawing/2016/5/9/chartex" xmlns:cx4="http://schemas.microsoft.com/office/drawing/2016/5/10/chartex" xmlns:cx5="http://schemas.microsoft.com/office/drawing/2016/5/11/chartex" xmlns:cx6="http://schemas.microsoft.com/office/drawing/2016/5/12/chartex" xmlns:cx7="http://schemas.microsoft.com/office/drawing/2016/5/13/chartex" xmlns:cx8="http://schemas.microsoft.com/office/drawing/2016/5/14/chartex" xmlns:mc="http://schemas.openxmlformats.org/markup-compatibility/2006" xmlns:aink="http://schemas.microsoft.com/office/drawing/2016/ink" xmlns:am3d="http://schemas.microsoft.com/office/drawing/2017/model3d" xmlns:o="urn:schemas-microsoft-com:office:office" xmlns:oel="http://schemas.microsoft.com/office/2019/extlst" xmlns:r="http://schemas.openxmlformats.org/officeDocument/2006/relationships" xmlns:m="http://schemas.openxmlformats.org/officeDocument/2006/math" xmlns:v="urn:schemas-microsoft-com:vml" xmlns:wp14="http://schemas.microsoft.com/office/word/2010/wordprocessingDrawing" xmlns:wp="http://schemas.openxmlformats.org/drawingml/2006/wordprocessingDrawing" xmlns:w10="urn:schemas-microsoft-com:office:word" xmlns:w="http://schemas.openxmlformats.org/wordprocessingml/2006/main" xmlns:w14="http://schemas.microsoft.com/office/word/2010/wordml" xmlns:w15="http://schemas.microsoft.com/office/word/2012/wordml" xmlns:w16cex="http://schemas.microsoft.com/office/word/2018/wordml/cex" xmlns:w16cid="http://schemas.microsoft.com/office/word/2016/wordml/cid" xmlns:w16="http://schemas.microsoft.com/office/word/2018/wordml" xmlns:w16sdtdh="http://schemas.microsoft.com/office/word/2020/wordml/sdtdatahash" xmlns:w16se="http://schemas.microsoft.com/office/word/2015/wordml/symex" xmlns:wpg="http://schemas.microsoft.com/office/word/2010/wordprocessingGroup" xmlns:wpi="http://schemas.microsoft.com/office/word/2010/wordprocessingInk" xmlns:wne="http://schemas.microsoft.com/office/word/2006/wordml" xmlns:wps="http://schemas.microsoft.com/office/word/2010/wordprocessingShape" mc:Ignorable="w14 w15 w16se w16cid w16 w16cex w16sdtdh wp14">
   <w:body>
     <w:p>
       <w:r>
@@ -39,6 +39,283 @@
       <w:r>
         <w:t xml:space="preserve"> Determine the known sample concentration using the standard curve. If the samples were diluted, adjust the final concentration of the unknown samples by multiplying by the dilution factor</w:t>
       </w:r>
+    </w:p>
+    <w:p>
+      <w:pPr>
+        <w:pStyle w:val="ListParagraph"/>
+        <w:numPr>
+          <w:ilvl w:val="0"/>
+          <w:numId w:val="1"/>
+        </w:numPr>
+      </w:pPr>
+      <w:r>
+        <w:t>Convert data from ug/mL to mg/</w:t>
+      </w:r>
+      <w:proofErr w:type="spellStart"/>
+      <w:r>
+        <w:t>uL</w:t>
+      </w:r>
+      <w:proofErr w:type="spellEnd"/>
+      <w:r>
+        <w:t xml:space="preserve"> </w:t>
+      </w:r>
+    </w:p>
+    <w:p>
+      <w:pPr>
+        <w:pStyle w:val="ListParagraph"/>
+        <w:numPr>
+          <w:ilvl w:val="1"/>
+          <w:numId w:val="1"/>
+        </w:numPr>
+      </w:pPr>
+      <w:r>
+        <w:t>Example: 1</w:t>
+      </w:r>
+      <w:r>
+        <w:t>0</w:t>
+      </w:r>
+      <w:r>
+        <w:t>00 ug/ml output from BSA</w:t>
+      </w:r>
+    </w:p>
+    <w:p>
+      <w:pPr>
+        <w:pStyle w:val="ListParagraph"/>
+        <w:numPr>
+          <w:ilvl w:val="1"/>
+          <w:numId w:val="1"/>
+        </w:numPr>
+      </w:pPr>
+      <w:r>
+        <w:t>Weights=10mg, V=350uL</w:t>
+      </w:r>
+    </w:p>
+    <w:p>
+      <w:pPr>
+        <w:pStyle w:val="ListParagraph"/>
+        <w:numPr>
+          <w:ilvl w:val="1"/>
+          <w:numId w:val="1"/>
+        </w:numPr>
+        <w:rPr>
+          <w:rFonts w:eastAsiaTheme="minorEastAsia"/>
+        </w:rPr>
+      </w:pPr>
+      <m:oMath>
+        <m:r>
+          <w:rPr>
+            <w:rFonts w:ascii="Cambria Math" w:hAnsi="Cambria Math"/>
+          </w:rPr>
+          <m:t>100</m:t>
+        </m:r>
+        <m:r>
+          <w:rPr>
+            <w:rFonts w:ascii="Cambria Math" w:hAnsi="Cambria Math"/>
+          </w:rPr>
+          <m:t>0</m:t>
+        </m:r>
+        <m:f>
+          <m:fPr>
+            <m:ctrlPr>
+              <w:rPr>
+                <w:rFonts w:ascii="Cambria Math" w:hAnsi="Cambria Math"/>
+                <w:i/>
+              </w:rPr>
+            </m:ctrlPr>
+          </m:fPr>
+          <m:num>
+            <m:r>
+              <w:rPr>
+                <w:rFonts w:ascii="Cambria Math" w:hAnsi="Cambria Math"/>
+              </w:rPr>
+              <m:t>ug</m:t>
+            </m:r>
+          </m:num>
+          <m:den>
+            <m:r>
+              <w:rPr>
+                <w:rFonts w:ascii="Cambria Math" w:hAnsi="Cambria Math"/>
+              </w:rPr>
+              <m:t>ml</m:t>
+            </m:r>
+          </m:den>
+        </m:f>
+        <m:r>
+          <w:rPr>
+            <w:rFonts w:ascii="Cambria Math" w:hAnsi="Cambria Math"/>
+          </w:rPr>
+          <m:t>=</m:t>
+        </m:r>
+        <m:r>
+          <w:rPr>
+            <w:rFonts w:ascii="Cambria Math" w:hAnsi="Cambria Math"/>
+          </w:rPr>
+          <m:t>1</m:t>
+        </m:r>
+        <m:f>
+          <m:fPr>
+            <m:ctrlPr>
+              <w:rPr>
+                <w:rFonts w:ascii="Cambria Math" w:hAnsi="Cambria Math"/>
+                <w:i/>
+              </w:rPr>
+            </m:ctrlPr>
+          </m:fPr>
+          <m:num>
+            <m:r>
+              <w:rPr>
+                <w:rFonts w:ascii="Cambria Math" w:hAnsi="Cambria Math"/>
+              </w:rPr>
+              <m:t>mg</m:t>
+            </m:r>
+          </m:num>
+          <m:den>
+            <m:r>
+              <w:rPr>
+                <w:rFonts w:ascii="Cambria Math" w:hAnsi="Cambria Math"/>
+              </w:rPr>
+              <m:t>ml</m:t>
+            </m:r>
+          </m:den>
+        </m:f>
+        <m:r>
+          <w:rPr>
+            <w:rFonts w:ascii="Cambria Math" w:hAnsi="Cambria Math"/>
+          </w:rPr>
+          <m:t>=0.001</m:t>
+        </m:r>
+        <m:f>
+          <m:fPr>
+            <m:ctrlPr>
+              <w:rPr>
+                <w:rFonts w:ascii="Cambria Math" w:hAnsi="Cambria Math"/>
+                <w:i/>
+              </w:rPr>
+            </m:ctrlPr>
+          </m:fPr>
+          <m:num>
+            <m:r>
+              <w:rPr>
+                <w:rFonts w:ascii="Cambria Math" w:hAnsi="Cambria Math"/>
+              </w:rPr>
+              <m:t>mg</m:t>
+            </m:r>
+          </m:num>
+          <m:den>
+            <m:r>
+              <w:rPr>
+                <w:rFonts w:ascii="Cambria Math" w:hAnsi="Cambria Math"/>
+              </w:rPr>
+              <m:t>uL</m:t>
+            </m:r>
+          </m:den>
+        </m:f>
+      </m:oMath>
+    </w:p>
+    <w:p>
+      <w:pPr>
+        <w:pStyle w:val="ListParagraph"/>
+        <w:numPr>
+          <w:ilvl w:val="1"/>
+          <w:numId w:val="1"/>
+        </w:numPr>
+        <w:rPr>
+          <w:rFonts w:eastAsiaTheme="minorEastAsia"/>
+        </w:rPr>
+      </w:pPr>
+      <m:oMath>
+        <m:r>
+          <w:rPr>
+            <w:rFonts w:ascii="Cambria Math" w:hAnsi="Cambria Math"/>
+          </w:rPr>
+          <m:t>0.001</m:t>
+        </m:r>
+        <m:f>
+          <m:fPr>
+            <m:ctrlPr>
+              <w:rPr>
+                <w:rFonts w:ascii="Cambria Math" w:hAnsi="Cambria Math"/>
+                <w:i/>
+              </w:rPr>
+            </m:ctrlPr>
+          </m:fPr>
+          <m:num>
+            <m:r>
+              <w:rPr>
+                <w:rFonts w:ascii="Cambria Math" w:hAnsi="Cambria Math"/>
+              </w:rPr>
+              <m:t>mg</m:t>
+            </m:r>
+          </m:num>
+          <m:den>
+            <m:r>
+              <w:rPr>
+                <w:rFonts w:ascii="Cambria Math" w:hAnsi="Cambria Math"/>
+              </w:rPr>
+              <m:t>uL</m:t>
+            </m:r>
+          </m:den>
+        </m:f>
+        <m:r>
+          <w:rPr>
+            <w:rFonts w:ascii="Cambria Math" w:hAnsi="Cambria Math"/>
+          </w:rPr>
+          <m:t>÷</m:t>
+        </m:r>
+        <m:d>
+          <m:dPr>
+            <m:ctrlPr>
+              <w:rPr>
+                <w:rFonts w:ascii="Cambria Math" w:hAnsi="Cambria Math"/>
+                <w:i/>
+              </w:rPr>
+            </m:ctrlPr>
+          </m:dPr>
+          <m:e>
+            <m:f>
+              <m:fPr>
+                <m:ctrlPr>
+                  <w:rPr>
+                    <w:rFonts w:ascii="Cambria Math" w:hAnsi="Cambria Math"/>
+                    <w:i/>
+                  </w:rPr>
+                </m:ctrlPr>
+              </m:fPr>
+              <m:num>
+                <m:r>
+                  <w:rPr>
+                    <w:rFonts w:ascii="Cambria Math" w:hAnsi="Cambria Math"/>
+                  </w:rPr>
+                  <m:t>10mg</m:t>
+                </m:r>
+              </m:num>
+              <m:den>
+                <m:r>
+                  <w:rPr>
+                    <w:rFonts w:ascii="Cambria Math" w:hAnsi="Cambria Math"/>
+                  </w:rPr>
+                  <m:t>350ul</m:t>
+                </m:r>
+              </m:den>
+            </m:f>
+          </m:e>
+        </m:d>
+        <m:r>
+          <w:rPr>
+            <w:rFonts w:ascii="Cambria Math" w:hAnsi="Cambria Math"/>
+          </w:rPr>
+          <m:t>=0.035 mg/ul</m:t>
+        </m:r>
+      </m:oMath>
+    </w:p>
+    <w:p>
+      <w:pPr>
+        <w:pStyle w:val="ListParagraph"/>
+        <w:numPr>
+          <w:ilvl w:val="0"/>
+          <w:numId w:val="1"/>
+        </w:numPr>
+      </w:pPr>
       <w:r>
         <w:rPr>
           <w:noProof/>
@@ -100,7 +377,7 @@
 </file>
 
 <file path=word/numbering.xml><?xml version="1.0" encoding="utf-8"?>
-<w:numbering xmlns:wpc="http://schemas.microsoft.com/office/word/2010/wordprocessingCanvas" xmlns:cx="http://schemas.microsoft.com/office/drawing/2014/chartex" xmlns:cx1="http://schemas.microsoft.com/office/drawing/2015/9/8/chartex" xmlns:cx2="http://schemas.microsoft.com/office/drawing/2015/10/21/chartex" xmlns:cx3="http://schemas.microsoft.com/office/drawing/2016/5/9/chartex" xmlns:cx4="http://schemas.microsoft.com/office/drawing/2016/5/10/chartex" xmlns:cx5="http://schemas.microsoft.com/office/drawing/2016/5/11/chartex" xmlns:cx6="http://schemas.microsoft.com/office/drawing/2016/5/12/chartex" xmlns:cx7="http://schemas.microsoft.com/office/drawing/2016/5/13/chartex" xmlns:cx8="http://schemas.microsoft.com/office/drawing/2016/5/14/chartex" xmlns:mc="http://schemas.openxmlformats.org/markup-compatibility/2006" xmlns:aink="http://schemas.microsoft.com/office/drawing/2016/ink" xmlns:am3d="http://schemas.microsoft.com/office/drawing/2017/model3d" xmlns:o="urn:schemas-microsoft-com:office:office" xmlns:r="http://schemas.openxmlformats.org/officeDocument/2006/relationships" xmlns:m="http://schemas.openxmlformats.org/officeDocument/2006/math" xmlns:v="urn:schemas-microsoft-com:vml" xmlns:wp14="http://schemas.microsoft.com/office/word/2010/wordprocessingDrawing" xmlns:wp="http://schemas.openxmlformats.org/drawingml/2006/wordprocessingDrawing" xmlns:w10="urn:schemas-microsoft-com:office:word" xmlns:w="http://schemas.openxmlformats.org/wordprocessingml/2006/main" xmlns:w14="http://schemas.microsoft.com/office/word/2010/wordml" xmlns:w15="http://schemas.microsoft.com/office/word/2012/wordml" xmlns:w16cex="http://schemas.microsoft.com/office/word/2018/wordml/cex" xmlns:w16cid="http://schemas.microsoft.com/office/word/2016/wordml/cid" xmlns:w16="http://schemas.microsoft.com/office/word/2018/wordml" xmlns:w16sdtdh="http://schemas.microsoft.com/office/word/2020/wordml/sdtdatahash" xmlns:w16se="http://schemas.microsoft.com/office/word/2015/wordml/symex" xmlns:wpg="http://schemas.microsoft.com/office/word/2010/wordprocessingGroup" xmlns:wpi="http://schemas.microsoft.com/office/word/2010/wordprocessingInk" xmlns:wne="http://schemas.microsoft.com/office/word/2006/wordml" xmlns:wps="http://schemas.microsoft.com/office/word/2010/wordprocessingShape" mc:Ignorable="w14 w15 w16se w16cid w16 w16cex w16sdtdh wp14">
+<w:numbering xmlns:wpc="http://schemas.microsoft.com/office/word/2010/wordprocessingCanvas" xmlns:cx="http://schemas.microsoft.com/office/drawing/2014/chartex" xmlns:cx1="http://schemas.microsoft.com/office/drawing/2015/9/8/chartex" xmlns:cx2="http://schemas.microsoft.com/office/drawing/2015/10/21/chartex" xmlns:cx3="http://schemas.microsoft.com/office/drawing/2016/5/9/chartex" xmlns:cx4="http://schemas.microsoft.com/office/drawing/2016/5/10/chartex" xmlns:cx5="http://schemas.microsoft.com/office/drawing/2016/5/11/chartex" xmlns:cx6="http://schemas.microsoft.com/office/drawing/2016/5/12/chartex" xmlns:cx7="http://schemas.microsoft.com/office/drawing/2016/5/13/chartex" xmlns:cx8="http://schemas.microsoft.com/office/drawing/2016/5/14/chartex" xmlns:mc="http://schemas.openxmlformats.org/markup-compatibility/2006" xmlns:aink="http://schemas.microsoft.com/office/drawing/2016/ink" xmlns:am3d="http://schemas.microsoft.com/office/drawing/2017/model3d" xmlns:o="urn:schemas-microsoft-com:office:office" xmlns:oel="http://schemas.microsoft.com/office/2019/extlst" xmlns:r="http://schemas.openxmlformats.org/officeDocument/2006/relationships" xmlns:m="http://schemas.openxmlformats.org/officeDocument/2006/math" xmlns:v="urn:schemas-microsoft-com:vml" xmlns:wp14="http://schemas.microsoft.com/office/word/2010/wordprocessingDrawing" xmlns:wp="http://schemas.openxmlformats.org/drawingml/2006/wordprocessingDrawing" xmlns:w10="urn:schemas-microsoft-com:office:word" xmlns:w="http://schemas.openxmlformats.org/wordprocessingml/2006/main" xmlns:w14="http://schemas.microsoft.com/office/word/2010/wordml" xmlns:w15="http://schemas.microsoft.com/office/word/2012/wordml" xmlns:w16cex="http://schemas.microsoft.com/office/word/2018/wordml/cex" xmlns:w16cid="http://schemas.microsoft.com/office/word/2016/wordml/cid" xmlns:w16="http://schemas.microsoft.com/office/word/2018/wordml" xmlns:w16sdtdh="http://schemas.microsoft.com/office/word/2020/wordml/sdtdatahash" xmlns:w16se="http://schemas.microsoft.com/office/word/2015/wordml/symex" xmlns:wpg="http://schemas.microsoft.com/office/word/2010/wordprocessingGroup" xmlns:wpi="http://schemas.microsoft.com/office/word/2010/wordprocessingInk" xmlns:wne="http://schemas.microsoft.com/office/word/2006/wordml" xmlns:wps="http://schemas.microsoft.com/office/word/2010/wordprocessingShape" mc:Ignorable="w14 w15 w16se w16cid w16 w16cex w16sdtdh wp14">
   <w:abstractNum w:abstractNumId="0" w15:restartNumberingAfterBreak="0">
     <w:nsid w:val="514768A6"/>
     <w:multiLevelType w:val="hybridMultilevel"/>
@@ -117,7 +394,7 @@
         <w:rFonts w:hint="default"/>
       </w:rPr>
     </w:lvl>
-    <w:lvl w:ilvl="1" w:tplc="04090019" w:tentative="1">
+    <w:lvl w:ilvl="1" w:tplc="04090019">
       <w:start w:val="1"/>
       <w:numFmt w:val="lowerLetter"/>
       <w:lvlText w:val="%2."/>
@@ -190,7 +467,7 @@
       </w:pPr>
     </w:lvl>
   </w:abstractNum>
-  <w:num w:numId="1">
+  <w:num w:numId="1" w16cid:durableId="2089761806">
     <w:abstractNumId w:val="0"/>
   </w:num>
 </w:numbering>
@@ -629,6 +906,16 @@
       <w:contextualSpacing/>
     </w:pPr>
   </w:style>
+  <w:style w:type="character" w:styleId="PlaceholderText">
+    <w:name w:val="Placeholder Text"/>
+    <w:basedOn w:val="DefaultParagraphFont"/>
+    <w:uiPriority w:val="99"/>
+    <w:semiHidden/>
+    <w:rsid w:val="0015424E"/>
+    <w:rPr>
+      <w:color w:val="808080"/>
+    </w:rPr>
+  </w:style>
 </w:styles>
 </file>
 

</xml_diff>